<commit_message>
fix minor typo and missing text errors
</commit_message>
<xml_diff>
--- a/publication/JRM/JRM v2 draft.docx
+++ b/publication/JRM/JRM v2 draft.docx
@@ -1474,29 +1474,11 @@
         <w:t>T</w:t>
       </w:r>
       <w:r>
-        <w:t>he</w:t>
-      </w:r>
-      <w:r>
-        <w:t xml:space="preserve"> actuation</w:t>
-      </w:r>
-      <w:r>
-        <w:t xml:space="preserve"> control </w:t>
-      </w:r>
-      <w:r>
-        <w:t xml:space="preserve">is designed </w:t>
-      </w:r>
-      <w:r>
-        <w:t xml:space="preserve">based on the gait detection system developed using pressure sensors in the shoes. </w:t>
+        <w:t xml:space="preserve">he actuation control is designed based on the gait detection system developed using pressure sensors in the shoes. </w:t>
       </w:r>
       <w:bookmarkStart w:id="1" w:name="_Hlk520801144"/>
       <w:r>
-        <w:t xml:space="preserve">The new design enables </w:t>
-      </w:r>
-      <w:r>
-        <w:t xml:space="preserve">the suit </w:t>
-      </w:r>
-      <w:r>
-        <w:t>to support a walking pitch of more than two steps per second which was not possible in UPS\</w:t>
+        <w:t>The new design enables the suit to support a walking pitch of more than two steps per second which was not possible in UPS\</w:t>
       </w:r>
       <w:proofErr w:type="gramStart"/>
       <w:r>
@@ -1514,25 +1496,7 @@
         <w:t xml:space="preserve"> using regulator</w:t>
       </w:r>
       <w:r>
-        <w:t xml:space="preserve">.  K. Ogawa et al. mentioned that the maximum air pressure that the PGM can handle is 300 kPa, and </w:t>
-      </w:r>
-      <w:r>
-        <w:t xml:space="preserve">PGM </w:t>
-      </w:r>
-      <w:r>
-        <w:t xml:space="preserve">contraction increases with </w:t>
-      </w:r>
-      <w:r>
-        <w:t xml:space="preserve">increase </w:t>
-      </w:r>
-      <w:r>
-        <w:t xml:space="preserve">the </w:t>
-      </w:r>
-      <w:r>
-        <w:t xml:space="preserve">supplied </w:t>
-      </w:r>
-      <w:r>
-        <w:t>air pressure. Therefore, setting the maximum cutoff air pressure using a</w:t>
+        <w:t>.  K. Ogawa et al. mentioned that the maximum air pressure that the PGM can handle is 300 kPa, and PGM contraction increases with increase the supplied air pressure. Therefore, setting the maximum cutoff air pressure using a</w:t>
       </w:r>
       <w:r>
         <w:t>ir</w:t>
@@ -1716,28 +1680,152 @@
       </w:r>
     </w:p>
     <w:p>
-      <w:r>
-        <w:t>To evaluate the changes in the lower limb muscle activation for</w:t>
-      </w:r>
+      <w:bookmarkStart w:id="2" w:name="_GoBack"/>
+      <w:bookmarkEnd w:id="2"/>
+      <w:r>
+        <w:t xml:space="preserve">To evaluate the changes in the lower limb muscle activation for the use of </w:t>
+      </w:r>
+      <w:r>
+        <w:rPr>
+          <w:noProof/>
+        </w:rPr>
+        <w:t>AWGAS</w:t>
+      </w:r>
+      <w:r>
+        <w:t>, surface EMG (</w:t>
+      </w:r>
+      <w:proofErr w:type="spellStart"/>
+      <w:r>
+        <w:t>sEMG</w:t>
+      </w:r>
+      <w:proofErr w:type="spellEnd"/>
+      <w:r>
+        <w:t xml:space="preserve">) of eight </w:t>
+      </w:r>
+      <w:r>
+        <w:rPr>
+          <w:noProof/>
+        </w:rPr>
+        <w:t>significant</w:t>
+      </w:r>
+      <w:r>
+        <w:t xml:space="preserve"> muscles involved in the gait cycle and superficially accessible to record the </w:t>
+      </w:r>
+      <w:proofErr w:type="spellStart"/>
+      <w:r>
+        <w:t>sEMG</w:t>
+      </w:r>
+      <w:proofErr w:type="spellEnd"/>
       <w:r>
         <w:t xml:space="preserve"> </w:t>
       </w:r>
+      <w:r>
+        <w:rPr>
+          <w:noProof/>
+        </w:rPr>
+        <w:t>were evaluated</w:t>
+      </w:r>
+      <w:r>
+        <w:t xml:space="preserve">. We recorded muscle activities of the biceps femoris (BF) of hamstring muscles, quadriceps femoris muscles i.e. rectus femoris (RF), </w:t>
+      </w:r>
+      <w:r>
+        <w:rPr>
+          <w:noProof/>
+        </w:rPr>
+        <w:t>vastus</w:t>
+      </w:r>
+      <w:r>
+        <w:t xml:space="preserve"> </w:t>
+      </w:r>
+      <w:r>
+        <w:rPr>
+          <w:noProof/>
+        </w:rPr>
+        <w:t>medialis</w:t>
+      </w:r>
+      <w:r>
+        <w:t xml:space="preserve"> (VM) and </w:t>
+      </w:r>
+      <w:r>
+        <w:rPr>
+          <w:noProof/>
+        </w:rPr>
+        <w:t>vastus</w:t>
+      </w:r>
+      <w:r>
+        <w:t xml:space="preserve"> </w:t>
+      </w:r>
+      <w:r>
+        <w:rPr>
+          <w:noProof/>
+        </w:rPr>
+        <w:t>lateralis</w:t>
+      </w:r>
+      <w:r>
+        <w:t xml:space="preserve"> (VL), the calf muscles such as soleus (SOL), lateral gastrocnemius (LG) and medial gastrocnemius (MG), and tibialis anterior (TA) muscle. These muscles are significant contributors to the gait cycle and commonly used for assessing the gait experiments. </w:t>
+      </w:r>
+    </w:p>
+    <w:p/>
+    <w:p>
+      <w:r>
+        <w:t xml:space="preserve">For statistical analysis and comparison, multiple trials of the gait experiment with similar walking conditions were conducted, with each experiment measuring at least three full gait cycles excluding the beginning and the </w:t>
+      </w:r>
+      <w:r>
+        <w:rPr>
+          <w:noProof/>
+        </w:rPr>
+        <w:t>terminal</w:t>
+      </w:r>
+      <w:r>
+        <w:t xml:space="preserve"> gait cycle due to loading and unloading effect [19]. In our study, we conducted three trials of each experiment and recorded ten full gait cycles. </w:t>
+      </w:r>
+    </w:p>
+    <w:p/>
+    <w:p>
+      <w:r>
+        <w:t xml:space="preserve">The experiment involves walking 15 m straight on a flat surface during the experiment </w:t>
+      </w:r>
+      <w:proofErr w:type="spellStart"/>
+      <w:r>
+        <w:t>sEMG</w:t>
+      </w:r>
+      <w:proofErr w:type="spellEnd"/>
+      <w:r>
+        <w:t xml:space="preserve">, and the foot sensor data </w:t>
+      </w:r>
+      <w:r>
+        <w:rPr>
+          <w:noProof/>
+        </w:rPr>
+        <w:t>are recorded</w:t>
+      </w:r>
+      <w:r>
+        <w:t xml:space="preserve">. Walking for 15 m provides ten full gait cycles, excluding the beginning and the terminal </w:t>
+      </w:r>
+      <w:r>
+        <w:rPr>
+          <w:noProof/>
+        </w:rPr>
+        <w:t>gait</w:t>
+      </w:r>
+      <w:r>
+        <w:t xml:space="preserve">.  For recording the </w:t>
+      </w:r>
+      <w:proofErr w:type="spellStart"/>
+      <w:r>
+        <w:t>sEMG</w:t>
+      </w:r>
+      <w:proofErr w:type="spellEnd"/>
+      <w:r>
+        <w:t>, we used the P-EMG plus device with eight channels with the recording frequency of \SI{</w:t>
+      </w:r>
       <w:proofErr w:type="gramStart"/>
       <w:r>
-        <w:t>To</w:t>
+        <w:t>1}{</w:t>
       </w:r>
       <w:proofErr w:type="gramEnd"/>
       <w:r>
-        <w:t xml:space="preserve"> evaluate the changes in the lower limb muscle activation for the use of </w:t>
-      </w:r>
-      <w:r>
-        <w:rPr>
-          <w:noProof/>
-        </w:rPr>
-        <w:t>AWGAS</w:t>
-      </w:r>
-      <w:r>
-        <w:t>, surface EMG (</w:t>
+        <w:t xml:space="preserve">\kilo\hertz} for all the channels. The </w:t>
       </w:r>
       <w:proofErr w:type="spellStart"/>
       <w:r>
@@ -1745,227 +1833,94 @@
       </w:r>
       <w:proofErr w:type="spellEnd"/>
       <w:r>
-        <w:t xml:space="preserve">) of eight </w:t>
-      </w:r>
-      <w:r>
-        <w:rPr>
-          <w:noProof/>
-        </w:rPr>
-        <w:t>significant</w:t>
-      </w:r>
-      <w:r>
-        <w:t xml:space="preserve"> muscles involved in the gait cycle and superficially accessible to record the </w:t>
+        <w:t xml:space="preserve"> data </w:t>
+      </w:r>
+      <w:r>
+        <w:rPr>
+          <w:noProof/>
+        </w:rPr>
+        <w:t>are synchronized</w:t>
+      </w:r>
+      <w:r>
+        <w:t xml:space="preserve"> with the help of the FSR sensor data, which is beneficial for segmenting the gait cycles for the analysis and identification of the assist period in the gait cycle. </w:t>
+      </w:r>
+    </w:p>
+    <w:p/>
+    <w:p>
+      <w:r>
+        <w:t xml:space="preserve">Eight healthy adults seven male and one female (25.5 $\pm$ 4.8; mean $\pm$ </w:t>
       </w:r>
       <w:proofErr w:type="spellStart"/>
       <w:r>
+        <w:t>s.d.</w:t>
+      </w:r>
+      <w:proofErr w:type="spellEnd"/>
+      <w:r>
+        <w:t xml:space="preserve">) participated in the experiment. The details of the experiment </w:t>
+      </w:r>
+      <w:r>
+        <w:rPr>
+          <w:noProof/>
+        </w:rPr>
+        <w:t>were shared</w:t>
+      </w:r>
+      <w:r>
+        <w:t xml:space="preserve"> with all the participants before the experiment, </w:t>
+      </w:r>
+      <w:r>
+        <w:rPr>
+          <w:noProof/>
+        </w:rPr>
+        <w:t>and</w:t>
+      </w:r>
+      <w:r>
+        <w:t xml:space="preserve"> informed consent </w:t>
+      </w:r>
+      <w:r>
+        <w:rPr>
+          <w:noProof/>
+        </w:rPr>
+        <w:t>was acquired</w:t>
+      </w:r>
+      <w:r>
+        <w:t xml:space="preserve">. During the experiment, the participants could rest anytime to avoid muscle fatigue during training and experiment session. Before starting the experiment, the maximum voluntary contraction (MVC) of each muscle </w:t>
+      </w:r>
+      <w:r>
+        <w:rPr>
+          <w:noProof/>
+        </w:rPr>
+        <w:t>was recorded</w:t>
+      </w:r>
+      <w:r>
+        <w:t xml:space="preserve">. </w:t>
+      </w:r>
+      <w:r>
+        <w:rPr>
+          <w:noProof/>
+        </w:rPr>
+        <w:t>MV</w:t>
+      </w:r>
+      <w:r>
+        <w:rPr>
+          <w:noProof/>
+        </w:rPr>
+        <w:t xml:space="preserve">C </w:t>
+      </w:r>
+      <w:r>
+        <w:rPr>
+          <w:noProof/>
+        </w:rPr>
+        <w:t>is used</w:t>
+      </w:r>
+      <w:r>
+        <w:t xml:space="preserve"> for normalization of </w:t>
+      </w:r>
+      <w:proofErr w:type="spellStart"/>
+      <w:r>
         <w:t>sEMG</w:t>
       </w:r>
       <w:proofErr w:type="spellEnd"/>
       <w:r>
-        <w:t xml:space="preserve"> </w:t>
-      </w:r>
-      <w:r>
-        <w:rPr>
-          <w:noProof/>
-        </w:rPr>
-        <w:t>were evaluated</w:t>
-      </w:r>
-      <w:r>
-        <w:t xml:space="preserve">. We recorded muscle activities of the biceps femoris (BF) of hamstring muscles, quadriceps femoris muscles i.e. rectus femoris (RF), </w:t>
-      </w:r>
-      <w:r>
-        <w:rPr>
-          <w:noProof/>
-        </w:rPr>
-        <w:t>vastus</w:t>
-      </w:r>
-      <w:r>
-        <w:t xml:space="preserve"> </w:t>
-      </w:r>
-      <w:r>
-        <w:rPr>
-          <w:noProof/>
-        </w:rPr>
-        <w:t>medialis</w:t>
-      </w:r>
-      <w:r>
-        <w:t xml:space="preserve"> (VM) and </w:t>
-      </w:r>
-      <w:r>
-        <w:rPr>
-          <w:noProof/>
-        </w:rPr>
-        <w:t>vastus</w:t>
-      </w:r>
-      <w:r>
-        <w:t xml:space="preserve"> </w:t>
-      </w:r>
-      <w:r>
-        <w:rPr>
-          <w:noProof/>
-        </w:rPr>
-        <w:t>lateralis</w:t>
-      </w:r>
-      <w:r>
-        <w:t xml:space="preserve"> (VL), the calf muscles such as soleus (SOL), lateral gastrocnemius (LG) and medial gastrocnemius (MG), and tibialis anterior (TA) muscle. These muscles are significant contributors to the gait cycle and commonly used for assessing the gait experiments. </w:t>
-      </w:r>
-    </w:p>
-    <w:p/>
-    <w:p>
-      <w:r>
-        <w:t xml:space="preserve">For statistical analysis and comparison, multiple trials of the gait experiment with similar walking conditions were conducted, with each experiment measuring at least three full gait cycles excluding the beginning and the </w:t>
-      </w:r>
-      <w:r>
-        <w:rPr>
-          <w:noProof/>
-        </w:rPr>
-        <w:t>terminal</w:t>
-      </w:r>
-      <w:r>
-        <w:t xml:space="preserve"> gait cycle due to loading and unloading effect [19]. In our study, we conducted three trials of each experiment and recorded ten full gait cycles. </w:t>
-      </w:r>
-    </w:p>
-    <w:p/>
-    <w:p>
-      <w:r>
-        <w:t xml:space="preserve">The experiment involves walking 15 m straight on a flat surface during the experiment </w:t>
-      </w:r>
-      <w:proofErr w:type="spellStart"/>
-      <w:r>
-        <w:t>sEMG</w:t>
-      </w:r>
-      <w:proofErr w:type="spellEnd"/>
-      <w:r>
-        <w:t xml:space="preserve">, and the foot sensor data </w:t>
-      </w:r>
-      <w:r>
-        <w:rPr>
-          <w:noProof/>
-        </w:rPr>
-        <w:t>are recorded</w:t>
-      </w:r>
-      <w:r>
-        <w:t xml:space="preserve">. Walking for 15 m provides ten full gait cycles, excluding the beginning and the terminal </w:t>
-      </w:r>
-      <w:r>
-        <w:rPr>
-          <w:noProof/>
-        </w:rPr>
-        <w:t>gait</w:t>
-      </w:r>
-      <w:r>
-        <w:t xml:space="preserve">.  For recording the </w:t>
-      </w:r>
-      <w:proofErr w:type="spellStart"/>
-      <w:r>
-        <w:t>sEMG</w:t>
-      </w:r>
-      <w:proofErr w:type="spellEnd"/>
-      <w:r>
-        <w:t>, we used the P-EMG plus device with eight channels with the recording frequency of \SI{</w:t>
-      </w:r>
-      <w:proofErr w:type="gramStart"/>
-      <w:r>
-        <w:t>1}{</w:t>
-      </w:r>
-      <w:proofErr w:type="gramEnd"/>
-      <w:r>
-        <w:t xml:space="preserve">\kilo\hertz} for all the channels. The </w:t>
-      </w:r>
-      <w:proofErr w:type="spellStart"/>
-      <w:r>
-        <w:t>sEMG</w:t>
-      </w:r>
-      <w:proofErr w:type="spellEnd"/>
-      <w:r>
-        <w:t xml:space="preserve"> data </w:t>
-      </w:r>
-      <w:r>
-        <w:rPr>
-          <w:noProof/>
-        </w:rPr>
-        <w:t>are synchronized</w:t>
-      </w:r>
-      <w:r>
-        <w:t xml:space="preserve"> with the help of the FSR sensor data, which is beneficial for segmenting the gait cycles for the analysis and identification of the assist period in the gait cycle. </w:t>
-      </w:r>
-    </w:p>
-    <w:p/>
-    <w:p>
-      <w:r>
-        <w:t xml:space="preserve">Eight healthy adults seven male and one female (25.5 $\pm$ 4.8; mean $\pm$ </w:t>
-      </w:r>
-      <w:proofErr w:type="spellStart"/>
-      <w:r>
-        <w:t>s.d.</w:t>
-      </w:r>
-      <w:proofErr w:type="spellEnd"/>
-      <w:r>
-        <w:t xml:space="preserve">) participated in the experiment. The details of the experiment </w:t>
-      </w:r>
-      <w:r>
-        <w:rPr>
-          <w:noProof/>
-        </w:rPr>
-        <w:t>were shared</w:t>
-      </w:r>
-      <w:r>
-        <w:t xml:space="preserve"> with all the participants before the experiment, </w:t>
-      </w:r>
-      <w:r>
-        <w:rPr>
-          <w:noProof/>
-        </w:rPr>
-        <w:t>and</w:t>
-      </w:r>
-      <w:r>
-        <w:t xml:space="preserve"> informed consent </w:t>
-      </w:r>
-      <w:r>
-        <w:rPr>
-          <w:noProof/>
-        </w:rPr>
-        <w:t>was acquired</w:t>
-      </w:r>
-      <w:r>
-        <w:t xml:space="preserve">. During the experiment, the participants could rest anytime to avoid muscle fatigue during training and experiment session. Before starting the experiment, the maximum voluntary contraction (MVC) of each muscle </w:t>
-      </w:r>
-      <w:r>
-        <w:rPr>
-          <w:noProof/>
-        </w:rPr>
-        <w:t>was recorded</w:t>
-      </w:r>
-      <w:r>
-        <w:t xml:space="preserve">. </w:t>
-      </w:r>
-      <w:r>
-        <w:rPr>
-          <w:noProof/>
-        </w:rPr>
-        <w:t>MV</w:t>
-      </w:r>
-      <w:r>
-        <w:rPr>
-          <w:noProof/>
-        </w:rPr>
-        <w:t xml:space="preserve">C </w:t>
-      </w:r>
-      <w:r>
-        <w:rPr>
-          <w:noProof/>
-        </w:rPr>
-        <w:t>is used</w:t>
-      </w:r>
-      <w:r>
-        <w:t xml:space="preserve"> for normalization of </w:t>
-      </w:r>
-      <w:proofErr w:type="spellStart"/>
-      <w:r>
-        <w:t>sEMG</w:t>
-      </w:r>
-      <w:proofErr w:type="spellEnd"/>
-      <w:r>
         <w:t xml:space="preserve"> data for statistical analysis. </w:t>
       </w:r>
       <w:r>
@@ -1975,11 +1930,11 @@
         <w:t>To record the MVC</w:t>
       </w:r>
       <w:r>
-        <w:t xml:space="preserve">, specific exercises </w:t>
+        <w:t xml:space="preserve">, specific exercises or motions were performed by participants. They performed calf raises for recording the MVC </w:t>
       </w:r>
       <w:r>
         <w:lastRenderedPageBreak/>
-        <w:t xml:space="preserve">or motions were performed by participants. They performed calf raises for recording the MVC for the calf muscles, i.e., SOL, LG, and MG, dorsiflexion for TA and squats for BF, and thigh contraction for VM, VL, and RF. </w:t>
+        <w:t xml:space="preserve">for the calf muscles, i.e., SOL, LG, and MG, dorsiflexion for TA and squats for BF, and thigh contraction for VM, VL, and RF. </w:t>
       </w:r>
     </w:p>
     <w:p>
@@ -2263,39 +2218,24 @@
     </w:p>
     <w:p>
       <w:r>
-        <w:t xml:space="preserve">The AWGAS is developed to augment walking and to be used by people of all age groups. To study the feasibility and usefulness of the AWGAS, we conducted the preliminary trials, where we shared the details of the AWGAS and its purpose with people in rural areas and requested to test the AWGAS and provide feedback. For successful participation, informed consent was obtained from all participants and pertinent information such as AWGAS specification and documentation, purpose of the trial, procedure, benefit and risks was translated in Japanese </w:t>
-      </w:r>
+        <w:t xml:space="preserve">The AWGAS is developed to augment walking and to be used by people of all age groups. To study the feasibility and usefulness of the AWGAS, we conducted the preliminary trials, where we shared the details of the AWGAS and its purpose with people in rural areas and requested to test the AWGAS and provide feedback. For successful participation, informed consent was obtained from all participants and pertinent information such as AWGAS specification and documentation, purpose of the trial, procedure, benefit and risks was translated in Japanese language and shared 4 months before the trials. </w:t>
+      </w:r>
+    </w:p>
+    <w:p>
+      <w:pPr>
+        <w:rPr>
+          <w:color w:val="FF0000"/>
+        </w:rPr>
+      </w:pPr>
       <w:r>
         <w:lastRenderedPageBreak/>
-        <w:t xml:space="preserve">language and shared 4 months before the trials. </w:t>
-      </w:r>
-    </w:p>
-    <w:p>
-      <w:pPr>
+        <w:t xml:space="preserve">During the trials, </w:t>
+      </w:r>
+      <w:r>
         <w:rPr>
           <w:color w:val="FF0000"/>
         </w:rPr>
-      </w:pPr>
-      <w:r>
-        <w:t xml:space="preserve">During the trials, </w:t>
-      </w:r>
-      <w:r>
-        <w:rPr>
-          <w:color w:val="FF0000"/>
-        </w:rPr>
-        <w:t>participants walked with and with</w:t>
-      </w:r>
-      <w:r>
-        <w:rPr>
-          <w:color w:val="FF0000"/>
-        </w:rPr>
-        <w:t>out</w:t>
-      </w:r>
-      <w:r>
-        <w:rPr>
-          <w:color w:val="FF0000"/>
-        </w:rPr>
-        <w:t xml:space="preserve"> AWGAS on </w:t>
+        <w:t xml:space="preserve">participants walked with and without AWGAS on </w:t>
       </w:r>
       <w:r>
         <w:t>paddy field while performing various daily rural tasks. They walked on a flat surface, up the slope, down the slope, and on uneven surfaces with and without the AWGAS. Figure \ref{</w:t>
@@ -2314,95 +2254,59 @@
         <w:rPr>
           <w:color w:val="FF0000"/>
         </w:rPr>
-        <w:t>After the trial, participants said they feel less effort required in the lower limb when using assistive suit as compared to walking without the suit. They mentioned about feeling of assistive force while walking but are not sure how it reduces the efforts. They also mentioned that the backpack is lightweight</w:t>
+        <w:t>After the trial, participants said they feel less effort required in the lower limb when using assistive suit as compared to walking without the suit. They mentioned about feeling of assistive force while walking but are not sure how it reduces the efforts. They also mentioned that the backpack is lightweight and does not feel load on the back, but most farmers need to visit paddy fields using small trucks. In such case</w:t>
       </w:r>
       <w:r>
         <w:rPr>
           <w:color w:val="FF0000"/>
         </w:rPr>
-        <w:t xml:space="preserve"> and does not feel load on the back</w:t>
+        <w:t>s,</w:t>
       </w:r>
       <w:r>
         <w:rPr>
           <w:color w:val="FF0000"/>
         </w:rPr>
-        <w:t>, but most farmers need to visit paddy fields using small trucks. In such case</w:t>
-      </w:r>
-      <w:r>
+        <w:t xml:space="preserve"> wearing and removing the suit due to backpack is time consuming. In our evaluation experiment we observed AWGAS reduces lower limb’s muscle efforts while walking. The feedback received during trials complemented the evaluated results. This proves that we can use AWGAS not in controlled environment but also in the uncontrolled environment. During trial we identified two areas of improvements. First making compact design will improve usability for their daily lifestyle. Second, the current system uses air tank which lasts for 500 actuations as described in section 2.2. During the trial we used two air tanks so that it lasts longer. We feel, a better management of air tanks or strategy to replace the tanks is needed to support large number of actuations. </w:t>
+      </w:r>
+    </w:p>
+    <w:p/>
+    <w:p>
+      <w:pPr>
+        <w:rPr>
+          <w:strike/>
+        </w:rPr>
+      </w:pPr>
+      <w:r>
+        <w:rPr>
+          <w:strike/>
+        </w:rPr>
+        <w:t>The feedback received from the participant was that the AWGAS did not interfere with the various tasks attempted and walking with the AWGAS was easier as compared to walking without the AWGAS. The result of our laboratory experiment showed a significant reduction in the muscle activity. In the preliminary field study, we received feedback that indicated the ease of walking with the AWGAS in an uncontrolled environment. In the future, we plan to conduct more of such experiments to gather more feedback and improve the device.</w:t>
+      </w:r>
+    </w:p>
+    <w:p>
+      <w:pPr>
         <w:rPr>
           <w:color w:val="FF0000"/>
         </w:rPr>
-        <w:t>s,</w:t>
-      </w:r>
+      </w:pPr>
       <w:r>
         <w:rPr>
           <w:color w:val="FF0000"/>
         </w:rPr>
-        <w:t xml:space="preserve"> wearing and removing the suit </w:t>
-      </w:r>
-      <w:r>
+        <w:t xml:space="preserve">During the trials, participants walked with and with AWGAS on paddy field while performing various daily rural tasks. </w:t>
+      </w:r>
+    </w:p>
+    <w:p>
+      <w:pPr>
         <w:rPr>
           <w:color w:val="FF0000"/>
         </w:rPr>
-        <w:t xml:space="preserve">due to backpack </w:t>
-      </w:r>
+      </w:pPr>
       <w:r>
         <w:rPr>
           <w:color w:val="FF0000"/>
         </w:rPr>
-        <w:t xml:space="preserve">is time consuming. In our evaluation experiment we observed AWGAS reduces lower limb’s muscle efforts while walking. The feedback received during trials complemented the evaluated results. This proves that we can use AWGAS not in controlled environment but also in the uncontrolled environment. During trial we identified two areas of improvements. First making compact design will improve usability for their daily lifestyle. Second, the current system uses air tank which lasts for 500 actuations as described in section 2.2. During the trial we used two air tanks so that it lasts longer. We feel, a better management of air tanks or strategy to replace the tanks is needed to support large number of actuations. </w:t>
-      </w:r>
-    </w:p>
-    <w:p/>
-    <w:p>
-      <w:pPr>
-        <w:rPr>
-          <w:strike/>
-        </w:rPr>
-      </w:pPr>
-      <w:r>
-        <w:rPr>
-          <w:strike/>
-        </w:rPr>
-        <w:t>The feedback received from the participant was that the AWGAS did not interfere with the various tasks attempted and walking with the AWGAS was easier as compared to walking without the AWGAS. The result of our laboratory experiment showed a significant reduction in the muscle activity. In the preliminary field study, we received feedback that indicated the ease of walking with the AWGAS in an uncontrolled environment. In the future, we plan to conduct more of such experiments to gather more feedback and improve the device.</w:t>
-      </w:r>
-    </w:p>
-    <w:p>
-      <w:pPr>
-        <w:rPr>
-          <w:color w:val="FF0000"/>
-        </w:rPr>
-      </w:pPr>
-      <w:r>
-        <w:rPr>
-          <w:color w:val="FF0000"/>
-        </w:rPr>
-        <w:t xml:space="preserve">During the trials, participants walked with and with AWGAS on paddy field while performing various daily rural tasks. </w:t>
-      </w:r>
-    </w:p>
-    <w:p>
-      <w:pPr>
-        <w:rPr>
-          <w:color w:val="FF0000"/>
-        </w:rPr>
-      </w:pPr>
-      <w:r>
-        <w:rPr>
-          <w:color w:val="FF0000"/>
-        </w:rPr>
-        <w:t xml:space="preserve">After the trial, participants said they feel less effort </w:t>
-      </w:r>
-      <w:r>
-        <w:rPr>
-          <w:color w:val="FF0000"/>
-        </w:rPr>
-        <w:t xml:space="preserve">required </w:t>
-      </w:r>
-      <w:r>
-        <w:rPr>
-          <w:color w:val="FF0000"/>
-        </w:rPr>
-        <w:t xml:space="preserve">in the lower limb when using assistive suit as compared to walking without the suit. They also mentioned about feeling of assistive force while walking but are not sure how it reduces the efforts. They also mentioned that the weight of the backpack is lightweight, but most farmers need to visit paddy fields using small trucks. In such case wearing and removing the suit is time consuming. In our evaluation experiment we observed AWGAS reduces lower limb’s muscle efforts while walking. The feedback received during </w:t>
+        <w:t xml:space="preserve">After the trial, participants said they feel less effort required in the lower limb when using assistive suit as compared to walking without the suit. They also mentioned about feeling of assistive force while walking but are not sure how it reduces the efforts. They also mentioned that the weight of the backpack is lightweight, but most farmers need to visit paddy fields using small trucks. In such case wearing and removing the suit is time consuming. In our evaluation experiment we observed AWGAS reduces lower limb’s muscle efforts while walking. The feedback received during </w:t>
       </w:r>
       <w:r>
         <w:rPr>
@@ -2518,7 +2422,6 @@
         </w:numPr>
       </w:pPr>
       <w:r>
-        <w:lastRenderedPageBreak/>
         <w:t>Effects of backpack</w:t>
       </w:r>
     </w:p>
@@ -2531,6 +2434,7 @@
         </w:numPr>
       </w:pPr>
       <w:r>
+        <w:lastRenderedPageBreak/>
         <w:t xml:space="preserve">The weight of the AWGAS is 1.2 kg as discussed in Section 2. The backpack used during the trial contains the controller circuit and portable compressed air tank. Based on the feedback received from the trials the backpack seems very lightweight and </w:t>
       </w:r>
       <w:r>
@@ -3071,12 +2975,9 @@
     <w:p>
       <w:pPr>
         <w:rPr>
-          <w:rFonts w:hint="eastAsia"/>
           <w:color w:val="FF0000"/>
         </w:rPr>
       </w:pPr>
-      <w:bookmarkStart w:id="2" w:name="_GoBack"/>
-      <w:bookmarkEnd w:id="2"/>
     </w:p>
     <w:p>
       <w:pPr>
@@ -5016,7 +4917,7 @@
 </file>
 
 <file path=customXml/itemProps1.xml><?xml version="1.0" encoding="utf-8"?>
-<ds:datastoreItem xmlns:ds="http://schemas.openxmlformats.org/officeDocument/2006/customXml" ds:itemID="{F76ED59D-051D-4ADC-BC1F-3C15FDD43A7D}">
+<ds:datastoreItem xmlns:ds="http://schemas.openxmlformats.org/officeDocument/2006/customXml" ds:itemID="{A8E4B57D-2965-45D4-A022-DF28D75F589E}">
   <ds:schemaRefs>
     <ds:schemaRef ds:uri="http://schemas.openxmlformats.org/officeDocument/2006/bibliography"/>
   </ds:schemaRefs>

</xml_diff>